<commit_message>
Finished Diary Module 2
</commit_message>
<xml_diff>
--- a/Front End/Learning Diary/Learning Diary - All Modules.docx
+++ b/Front End/Learning Diary/Learning Diary - All Modules.docx
@@ -536,6 +536,85 @@
         </w:rPr>
         <w:t>Module 2</w:t>
       </w:r>
+    </w:p>
+    <w:p>
+      <w:pPr>
+        <w:pStyle w:val="BodyText"/>
+        <w:rPr>
+          <w:b/>
+          <w:bCs/>
+          <w:lang w:val="en-US"/>
+        </w:rPr>
+      </w:pPr>
+      <w:r>
+        <w:rPr>
+          <w:b/>
+          <w:bCs/>
+          <w:lang w:val="en-US"/>
+        </w:rPr>
+        <w:t>05 May 2021</w:t>
+      </w:r>
+    </w:p>
+    <w:p>
+      <w:pPr>
+        <w:pStyle w:val="BodyText"/>
+        <w:rPr>
+          <w:lang w:val="en-US"/>
+        </w:rPr>
+      </w:pPr>
+      <w:r>
+        <w:rPr>
+          <w:lang w:val="en-US"/>
+        </w:rPr>
+        <w:t>On this day, I was able to finish the 2</w:t>
+      </w:r>
+      <w:r>
+        <w:rPr>
+          <w:vertAlign w:val="superscript"/>
+          <w:lang w:val="en-US"/>
+        </w:rPr>
+        <w:t>nd</w:t>
+      </w:r>
+      <w:r>
+        <w:rPr>
+          <w:lang w:val="en-US"/>
+        </w:rPr>
+        <w:t xml:space="preserve"> module from this course. I have learnt plenty of new techniques with </w:t>
+      </w:r>
+      <w:r>
+        <w:rPr>
+          <w:lang w:val="en-US"/>
+        </w:rPr>
+        <w:t>scss, which not surprisingly are really useful, and if I had knew them before, my web development experience would have been so much easier.</w:t>
+      </w:r>
+      <w:r>
+        <w:rPr>
+          <w:lang w:val="en-US"/>
+        </w:rPr>
+        <w:t xml:space="preserve"> Given that, I started using scss also for my personal projects outside this course, which is exactly what the goal I wanted to achieve, as in, learn new techniques that I will be able to use for myself. Apart from that, I had some weird issue with the</w:t>
+      </w:r>
+      <w:r>
+        <w:rPr>
+          <w:lang w:val="en-US"/>
+        </w:rPr>
+        <w:t xml:space="preserve"> background image in the mixin function, and as I had carefully watched video, I did not know what was the problem with it. Going through </w:t>
+      </w:r>
+      <w:r>
+        <w:rPr>
+          <w:lang w:val="en-US"/>
+        </w:rPr>
+        <w:t>the YouTube sections assigned some possible solution to this problem, however, my issue was not resolved, and to spend too much time on it, I just simply assigned the background image to the body in the index.html file.</w:t>
+      </w:r>
+    </w:p>
+    <w:p>
+      <w:pPr>
+        <w:pStyle w:val="BodyText"/>
+        <w:rPr>
+          <w:b/>
+          <w:bCs/>
+          <w:lang w:val="en-US"/>
+        </w:rPr>
+      </w:pPr>
     </w:p>
     <w:p>
       <w:pPr>
@@ -1727,6 +1806,7 @@
     <w:lsdException w:name="Strong" w:qFormat="1"/>
     <w:lsdException w:name="Emphasis" w:qFormat="1"/>
     <w:lsdException w:name="HTML Variable" w:semiHidden="1" w:unhideWhenUsed="1"/>
+    <w:lsdException w:name="Normal Table" w:semiHidden="1" w:unhideWhenUsed="1"/>
     <w:lsdException w:name="Outline List 3" w:semiHidden="1" w:unhideWhenUsed="1"/>
     <w:lsdException w:name="Table Simple 1" w:semiHidden="1" w:unhideWhenUsed="1"/>
     <w:lsdException w:name="Table Simple 2" w:semiHidden="1" w:unhideWhenUsed="1"/>
@@ -1769,7 +1849,9 @@
     <w:lsdException w:name="Table Subtle 2" w:semiHidden="1" w:unhideWhenUsed="1"/>
     <w:lsdException w:name="Table Web 1" w:semiHidden="1" w:unhideWhenUsed="1"/>
     <w:lsdException w:name="Table Web 2" w:semiHidden="1" w:unhideWhenUsed="1"/>
+    <w:lsdException w:name="Table Web 3" w:semiHidden="1" w:unhideWhenUsed="1"/>
     <w:lsdException w:name="Balloon Text" w:semiHidden="1" w:unhideWhenUsed="1"/>
+    <w:lsdException w:name="Table Theme" w:semiHidden="1" w:unhideWhenUsed="1"/>
     <w:lsdException w:name="Placeholder Text" w:semiHidden="1" w:uiPriority="99"/>
     <w:lsdException w:name="No Spacing" w:uiPriority="1" w:qFormat="1"/>
     <w:lsdException w:name="Light Shading" w:uiPriority="60"/>
@@ -3098,24 +3180,6 @@
 </file>
 
 <file path=customXml/item1.xml><?xml version="1.0" encoding="utf-8"?>
-<p:properties xmlns:p="http://schemas.microsoft.com/office/2006/metadata/properties" xmlns:xsi="http://www.w3.org/2001/XMLSchema-instance" xmlns:pc="http://schemas.microsoft.com/office/infopath/2007/PartnerControls">
-  <documentManagement>
-    <PublishingExpirationDate xmlns="http://schemas.microsoft.com/sharepoint/v3" xsi:nil="true"/>
-    <PublishingStartDate xmlns="http://schemas.microsoft.com/sharepoint/v3" xsi:nil="true"/>
-  </documentManagement>
-</p:properties>
-</file>
-
-<file path=customXml/item2.xml><?xml version="1.0" encoding="utf-8"?>
-<?mso-contentType ?>
-<FormTemplates xmlns="http://schemas.microsoft.com/sharepoint/v3/contenttype/forms">
-  <Display>DocumentLibraryForm</Display>
-  <Edit>DocumentLibraryForm</Edit>
-  <New>DocumentLibraryForm</New>
-</FormTemplates>
-</file>
-
-<file path=customXml/item3.xml><?xml version="1.0" encoding="utf-8"?>
 <ct:contentTypeSchema xmlns:ct="http://schemas.microsoft.com/office/2006/metadata/contentType" xmlns:ma="http://schemas.microsoft.com/office/2006/metadata/properties/metaAttributes" ct:_="" ma:_="" ma:contentTypeName="Asiakirja" ma:contentTypeID="0x01010017418C401CCB2042A3A99A19F43F356D" ma:contentTypeVersion="1" ma:contentTypeDescription="Luo uusi asiakirja." ma:contentTypeScope="" ma:versionID="f4b075d3ca74a5dbaed73e767a156aa0">
   <xsd:schema xmlns:xsd="http://www.w3.org/2001/XMLSchema" xmlns:p="http://schemas.microsoft.com/office/2006/metadata/properties" xmlns:ns1="http://schemas.microsoft.com/sharepoint/v3" targetNamespace="http://schemas.microsoft.com/office/2006/metadata/properties" ma:root="true" ma:fieldsID="4340a008e99365d80b71206bae222996" ns1:_="">
     <xsd:import namespace="http://schemas.microsoft.com/sharepoint/v3"/>
@@ -3181,25 +3245,25 @@
 </ct:contentTypeSchema>
 </file>
 
-<file path=customXml/itemProps1.xml><?xml version="1.0" encoding="utf-8"?>
-<ds:datastoreItem xmlns:ds="http://schemas.openxmlformats.org/officeDocument/2006/customXml" ds:itemID="{FA8F0064-303C-446D-896E-46EEB9A79DC3}">
-  <ds:schemaRefs>
-    <ds:schemaRef ds:uri="http://schemas.microsoft.com/office/2006/metadata/properties"/>
-    <ds:schemaRef ds:uri="http://schemas.microsoft.com/office/infopath/2007/PartnerControls"/>
-    <ds:schemaRef ds:uri="http://schemas.microsoft.com/sharepoint/v3"/>
-  </ds:schemaRefs>
-</ds:datastoreItem>
+<file path=customXml/item2.xml><?xml version="1.0" encoding="utf-8"?>
+<?mso-contentType ?>
+<FormTemplates xmlns="http://schemas.microsoft.com/sharepoint/v3/contenttype/forms">
+  <Display>DocumentLibraryForm</Display>
+  <Edit>DocumentLibraryForm</Edit>
+  <New>DocumentLibraryForm</New>
+</FormTemplates>
 </file>
 
-<file path=customXml/itemProps2.xml><?xml version="1.0" encoding="utf-8"?>
-<ds:datastoreItem xmlns:ds="http://schemas.openxmlformats.org/officeDocument/2006/customXml" ds:itemID="{13FBD2FA-5696-460D-A278-9A302A0F72AE}">
-  <ds:schemaRefs>
-    <ds:schemaRef ds:uri="http://schemas.microsoft.com/sharepoint/v3/contenttype/forms"/>
-  </ds:schemaRefs>
-</ds:datastoreItem>
+<file path=customXml/item3.xml><?xml version="1.0" encoding="utf-8"?>
+<p:properties xmlns:p="http://schemas.microsoft.com/office/2006/metadata/properties" xmlns:xsi="http://www.w3.org/2001/XMLSchema-instance" xmlns:pc="http://schemas.microsoft.com/office/infopath/2007/PartnerControls">
+  <documentManagement>
+    <PublishingExpirationDate xmlns="http://schemas.microsoft.com/sharepoint/v3" xsi:nil="true"/>
+    <PublishingStartDate xmlns="http://schemas.microsoft.com/sharepoint/v3" xsi:nil="true"/>
+  </documentManagement>
+</p:properties>
 </file>
 
-<file path=customXml/itemProps3.xml><?xml version="1.0" encoding="utf-8"?>
+<file path=customXml/itemProps1.xml><?xml version="1.0" encoding="utf-8"?>
 <ds:datastoreItem xmlns:ds="http://schemas.openxmlformats.org/officeDocument/2006/customXml" ds:itemID="{B9A87442-5A7B-46FD-BD28-170CE9B7256F}">
   <ds:schemaRefs>
     <ds:schemaRef ds:uri="http://schemas.microsoft.com/office/2006/metadata/contentType"/>
@@ -3214,4 +3278,22 @@
     <ds:schemaRef ds:uri="http://schemas.microsoft.com/office/internal/2005/internalDocumentation"/>
   </ds:schemaRefs>
 </ds:datastoreItem>
+</file>
+
+<file path=customXml/itemProps2.xml><?xml version="1.0" encoding="utf-8"?>
+<ds:datastoreItem xmlns:ds="http://schemas.openxmlformats.org/officeDocument/2006/customXml" ds:itemID="{13FBD2FA-5696-460D-A278-9A302A0F72AE}">
+  <ds:schemaRefs>
+    <ds:schemaRef ds:uri="http://schemas.microsoft.com/sharepoint/v3/contenttype/forms"/>
+  </ds:schemaRefs>
+</ds:datastoreItem>
+</file>
+
+<file path=customXml/itemProps3.xml><?xml version="1.0" encoding="utf-8"?>
+<ds:datastoreItem xmlns:ds="http://schemas.openxmlformats.org/officeDocument/2006/customXml" ds:itemID="{FA8F0064-303C-446D-896E-46EEB9A79DC3}">
+  <ds:schemaRefs>
+    <ds:schemaRef ds:uri="http://schemas.microsoft.com/office/2006/metadata/properties"/>
+    <ds:schemaRef ds:uri="http://schemas.microsoft.com/office/infopath/2007/PartnerControls"/>
+    <ds:schemaRef ds:uri="http://schemas.microsoft.com/sharepoint/v3"/>
+  </ds:schemaRefs>
+</ds:datastoreItem>
 </file>
</xml_diff>

<commit_message>
Finished Diary Module 3
</commit_message>
<xml_diff>
--- a/Front End/Learning Diary/Learning Diary - All Modules.docx
+++ b/Front End/Learning Diary/Learning Diary - All Modules.docx
@@ -632,6 +632,120 @@
           <w:lang w:val="en-US"/>
         </w:rPr>
         <w:t>Module 3</w:t>
+      </w:r>
+    </w:p>
+    <w:p>
+      <w:pPr>
+        <w:pStyle w:val="BodyText"/>
+        <w:rPr>
+          <w:b/>
+          <w:bCs/>
+          <w:lang w:val="en-US"/>
+        </w:rPr>
+      </w:pPr>
+      <w:r>
+        <w:rPr>
+          <w:b/>
+          <w:bCs/>
+          <w:lang w:val="en-US"/>
+        </w:rPr>
+        <w:t>06 May 2021</w:t>
+      </w:r>
+    </w:p>
+    <w:p>
+      <w:pPr>
+        <w:pStyle w:val="BodyText"/>
+        <w:rPr>
+          <w:b/>
+          <w:bCs/>
+          <w:lang w:val="en-US"/>
+        </w:rPr>
+      </w:pPr>
+      <w:r>
+        <w:rPr>
+          <w:lang w:val="en-US"/>
+        </w:rPr>
+        <w:t>Today, I finished the 3</w:t>
+      </w:r>
+      <w:r>
+        <w:rPr>
+          <w:vertAlign w:val="superscript"/>
+          <w:lang w:val="en-US"/>
+        </w:rPr>
+        <w:t>rd</w:t>
+      </w:r>
+      <w:r>
+        <w:rPr>
+          <w:lang w:val="en-US"/>
+        </w:rPr>
+        <w:t xml:space="preserve"> module from the course. In this module I was introduced to the basic idea of JavaScript and </w:t>
+      </w:r>
+      <w:r>
+        <w:rPr>
+          <w:lang w:val="en-US"/>
+        </w:rPr>
+        <w:t>how i</w:t>
+      </w:r>
+      <w:r>
+        <w:rPr>
+          <w:lang w:val="en-US"/>
+        </w:rPr>
+        <w:t xml:space="preserve">t is merged into the html and css files. I have not been using much of </w:t>
+      </w:r>
+      <w:r>
+        <w:rPr>
+          <w:lang w:val="en-US"/>
+        </w:rPr>
+        <w:t>JavaScript functions to select certain elements and then work with them, so I was happy to get a simple introduction with a nice working example (the rotating button).</w:t>
+      </w:r>
+      <w:r>
+        <w:rPr>
+          <w:lang w:val="en-US"/>
+        </w:rPr>
+        <w:t xml:space="preserve"> </w:t>
+      </w:r>
+      <w:r>
+        <w:rPr>
+          <w:lang w:val="en-US"/>
+        </w:rPr>
+        <w:lastRenderedPageBreak/>
+        <w:t>Throughout the video, I tried to think of some complex functions to make that button rotate, and it just did not come to mind that I could simple add classes to my different html tags, and create all the animations within css</w:t>
+      </w:r>
+      <w:r>
+        <w:rPr>
+          <w:lang w:val="en-US"/>
+        </w:rPr>
+        <w:t xml:space="preserve">. After that, I started experimenting with creating more complex animations </w:t>
+      </w:r>
+      <w:r>
+        <w:rPr>
+          <w:lang w:val="en-US"/>
+        </w:rPr>
+        <w:t xml:space="preserve">(for a different project), so I could learn the strengths and limitations of using them in such a way. </w:t>
+      </w:r>
+      <w:r>
+        <w:rPr>
+          <w:lang w:val="en-US"/>
+        </w:rPr>
+        <w:t>Un-s</w:t>
+      </w:r>
+      <w:r>
+        <w:rPr>
+          <w:lang w:val="en-US"/>
+        </w:rPr>
+        <w:t xml:space="preserve">urprisingly, I was not bottlenecked by anything, sometimes the order of my transformations was not right, but that was due some of my </w:t>
+      </w:r>
+      <w:r>
+        <w:rPr>
+          <w:lang w:val="en-US"/>
+        </w:rPr>
+        <w:t xml:space="preserve">mistakes, thus I was able to create some smooth animations to </w:t>
+      </w:r>
+      <w:r>
+        <w:rPr>
+          <w:lang w:val="en-US"/>
+        </w:rPr>
+        <w:t>have a better understanding of the topic.</w:t>
       </w:r>
     </w:p>
     <w:p>
@@ -3180,6 +3294,15 @@
 </file>
 
 <file path=customXml/item1.xml><?xml version="1.0" encoding="utf-8"?>
+<?mso-contentType ?>
+<FormTemplates xmlns="http://schemas.microsoft.com/sharepoint/v3/contenttype/forms">
+  <Display>DocumentLibraryForm</Display>
+  <Edit>DocumentLibraryForm</Edit>
+  <New>DocumentLibraryForm</New>
+</FormTemplates>
+</file>
+
+<file path=customXml/item2.xml><?xml version="1.0" encoding="utf-8"?>
 <ct:contentTypeSchema xmlns:ct="http://schemas.microsoft.com/office/2006/metadata/contentType" xmlns:ma="http://schemas.microsoft.com/office/2006/metadata/properties/metaAttributes" ct:_="" ma:_="" ma:contentTypeName="Asiakirja" ma:contentTypeID="0x01010017418C401CCB2042A3A99A19F43F356D" ma:contentTypeVersion="1" ma:contentTypeDescription="Luo uusi asiakirja." ma:contentTypeScope="" ma:versionID="f4b075d3ca74a5dbaed73e767a156aa0">
   <xsd:schema xmlns:xsd="http://www.w3.org/2001/XMLSchema" xmlns:p="http://schemas.microsoft.com/office/2006/metadata/properties" xmlns:ns1="http://schemas.microsoft.com/sharepoint/v3" targetNamespace="http://schemas.microsoft.com/office/2006/metadata/properties" ma:root="true" ma:fieldsID="4340a008e99365d80b71206bae222996" ns1:_="">
     <xsd:import namespace="http://schemas.microsoft.com/sharepoint/v3"/>
@@ -3245,15 +3368,6 @@
 </ct:contentTypeSchema>
 </file>
 
-<file path=customXml/item2.xml><?xml version="1.0" encoding="utf-8"?>
-<?mso-contentType ?>
-<FormTemplates xmlns="http://schemas.microsoft.com/sharepoint/v3/contenttype/forms">
-  <Display>DocumentLibraryForm</Display>
-  <Edit>DocumentLibraryForm</Edit>
-  <New>DocumentLibraryForm</New>
-</FormTemplates>
-</file>
-
 <file path=customXml/item3.xml><?xml version="1.0" encoding="utf-8"?>
 <p:properties xmlns:p="http://schemas.microsoft.com/office/2006/metadata/properties" xmlns:xsi="http://www.w3.org/2001/XMLSchema-instance" xmlns:pc="http://schemas.microsoft.com/office/infopath/2007/PartnerControls">
   <documentManagement>
@@ -3264,6 +3378,14 @@
 </file>
 
 <file path=customXml/itemProps1.xml><?xml version="1.0" encoding="utf-8"?>
+<ds:datastoreItem xmlns:ds="http://schemas.openxmlformats.org/officeDocument/2006/customXml" ds:itemID="{13FBD2FA-5696-460D-A278-9A302A0F72AE}">
+  <ds:schemaRefs>
+    <ds:schemaRef ds:uri="http://schemas.microsoft.com/sharepoint/v3/contenttype/forms"/>
+  </ds:schemaRefs>
+</ds:datastoreItem>
+</file>
+
+<file path=customXml/itemProps2.xml><?xml version="1.0" encoding="utf-8"?>
 <ds:datastoreItem xmlns:ds="http://schemas.openxmlformats.org/officeDocument/2006/customXml" ds:itemID="{B9A87442-5A7B-46FD-BD28-170CE9B7256F}">
   <ds:schemaRefs>
     <ds:schemaRef ds:uri="http://schemas.microsoft.com/office/2006/metadata/contentType"/>
@@ -3280,14 +3402,6 @@
 </ds:datastoreItem>
 </file>
 
-<file path=customXml/itemProps2.xml><?xml version="1.0" encoding="utf-8"?>
-<ds:datastoreItem xmlns:ds="http://schemas.openxmlformats.org/officeDocument/2006/customXml" ds:itemID="{13FBD2FA-5696-460D-A278-9A302A0F72AE}">
-  <ds:schemaRefs>
-    <ds:schemaRef ds:uri="http://schemas.microsoft.com/sharepoint/v3/contenttype/forms"/>
-  </ds:schemaRefs>
-</ds:datastoreItem>
-</file>
-
 <file path=customXml/itemProps3.xml><?xml version="1.0" encoding="utf-8"?>
 <ds:datastoreItem xmlns:ds="http://schemas.openxmlformats.org/officeDocument/2006/customXml" ds:itemID="{FA8F0064-303C-446D-896E-46EEB9A79DC3}">
   <ds:schemaRefs>

</xml_diff>

<commit_message>
Finished Diary Module 4
</commit_message>
<xml_diff>
--- a/Front End/Learning Diary/Learning Diary - All Modules.docx
+++ b/Front End/Learning Diary/Learning Diary - All Modules.docx
@@ -764,6 +764,130 @@
           <w:lang w:val="en-US"/>
         </w:rPr>
         <w:t>Module 4</w:t>
+      </w:r>
+    </w:p>
+    <w:p>
+      <w:pPr>
+        <w:pStyle w:val="BodyText"/>
+        <w:rPr>
+          <w:b/>
+          <w:bCs/>
+          <w:lang w:val="en-US"/>
+        </w:rPr>
+      </w:pPr>
+      <w:r>
+        <w:rPr>
+          <w:b/>
+          <w:bCs/>
+          <w:lang w:val="en-US"/>
+        </w:rPr>
+        <w:t>06 May 2021</w:t>
+      </w:r>
+    </w:p>
+    <w:p>
+      <w:pPr>
+        <w:pStyle w:val="BodyText"/>
+        <w:rPr>
+          <w:b/>
+          <w:bCs/>
+          <w:lang w:val="en-GB"/>
+        </w:rPr>
+      </w:pPr>
+      <w:r>
+        <w:rPr>
+          <w:lang w:val="en-US"/>
+        </w:rPr>
+        <w:t>Throughout th</w:t>
+      </w:r>
+      <w:r>
+        <w:rPr>
+          <w:lang w:val="en-US"/>
+        </w:rPr>
+        <w:t xml:space="preserve">is day, I was also able to complete the next module from this course. </w:t>
+      </w:r>
+      <w:r>
+        <w:rPr>
+          <w:lang w:val="en-US"/>
+        </w:rPr>
+        <w:t xml:space="preserve">I have learnt how to work more efficient with scss, and css in general. My initial </w:t>
+      </w:r>
+      <w:r>
+        <w:rPr>
+          <w:lang w:val="en-US"/>
+        </w:rPr>
+        <w:t xml:space="preserve">thought was that the website’s navigation bar would be as a completely different .html file, and I had no exact idea on how would I have done it otherwise, thus, I was a bit surprised when </w:t>
+      </w:r>
+      <w:r>
+        <w:rPr>
+          <w:lang w:val="en-US"/>
+        </w:rPr>
+        <w:t xml:space="preserve">it was mentioned that everything will be done with simple css and different classes attributes. </w:t>
+      </w:r>
+      <w:r>
+        <w:rPr>
+          <w:lang w:val="en-US"/>
+        </w:rPr>
+        <w:t>I was happy to see that by manipulating classes with Javascript,</w:t>
+      </w:r>
+      <w:r>
+        <w:rPr>
+          <w:lang w:val="en-US"/>
+        </w:rPr>
+        <w:t xml:space="preserve"> you could simply create different subpages, just by changing their css parameters, which for something like a navigation bar, seems like a very good option. </w:t>
+      </w:r>
+      <w:r>
+        <w:rPr>
+          <w:lang w:val="en-US"/>
+        </w:rPr>
+        <w:t xml:space="preserve">Another thing is the responsiveness with the website. My usual issue with css is on </w:t>
+      </w:r>
+      <w:r>
+        <w:rPr>
+          <w:lang w:val="en-US"/>
+        </w:rPr>
+        <w:t>how to position certain elements</w:t>
+      </w:r>
+      <w:r>
+        <w:rPr>
+          <w:lang w:val="en-US"/>
+        </w:rPr>
+        <w:t xml:space="preserve"> (especially in mobile situations)</w:t>
+      </w:r>
+      <w:r>
+        <w:rPr>
+          <w:lang w:val="en-US"/>
+        </w:rPr>
+        <w:t>, but</w:t>
+      </w:r>
+      <w:r>
+        <w:rPr>
+          <w:lang w:val="en-US"/>
+        </w:rPr>
+        <w:t xml:space="preserve"> by applying simple changes </w:t>
+      </w:r>
+      <w:r>
+        <w:rPr>
+          <w:lang w:val="en-US"/>
+        </w:rPr>
+        <w:t xml:space="preserve">in </w:t>
+      </w:r>
+      <w:r>
+        <w:rPr>
+          <w:lang w:val="en-GB"/>
+        </w:rPr>
+        <w:t>@</w:t>
+      </w:r>
+      <w:r>
+        <w:rPr>
+          <w:lang w:val="en-GB"/>
+        </w:rPr>
+        <w:t>media, I can easily put any elements in rows or column the way that I wanted to</w:t>
+      </w:r>
+      <w:r>
+        <w:rPr>
+          <w:lang w:val="en-GB"/>
+        </w:rPr>
+        <w:t xml:space="preserve"> for any type of screen.</w:t>
       </w:r>
     </w:p>
     <w:p>
@@ -3294,15 +3418,6 @@
 </file>
 
 <file path=customXml/item1.xml><?xml version="1.0" encoding="utf-8"?>
-<?mso-contentType ?>
-<FormTemplates xmlns="http://schemas.microsoft.com/sharepoint/v3/contenttype/forms">
-  <Display>DocumentLibraryForm</Display>
-  <Edit>DocumentLibraryForm</Edit>
-  <New>DocumentLibraryForm</New>
-</FormTemplates>
-</file>
-
-<file path=customXml/item2.xml><?xml version="1.0" encoding="utf-8"?>
 <ct:contentTypeSchema xmlns:ct="http://schemas.microsoft.com/office/2006/metadata/contentType" xmlns:ma="http://schemas.microsoft.com/office/2006/metadata/properties/metaAttributes" ct:_="" ma:_="" ma:contentTypeName="Asiakirja" ma:contentTypeID="0x01010017418C401CCB2042A3A99A19F43F356D" ma:contentTypeVersion="1" ma:contentTypeDescription="Luo uusi asiakirja." ma:contentTypeScope="" ma:versionID="f4b075d3ca74a5dbaed73e767a156aa0">
   <xsd:schema xmlns:xsd="http://www.w3.org/2001/XMLSchema" xmlns:p="http://schemas.microsoft.com/office/2006/metadata/properties" xmlns:ns1="http://schemas.microsoft.com/sharepoint/v3" targetNamespace="http://schemas.microsoft.com/office/2006/metadata/properties" ma:root="true" ma:fieldsID="4340a008e99365d80b71206bae222996" ns1:_="">
     <xsd:import namespace="http://schemas.microsoft.com/sharepoint/v3"/>
@@ -3368,6 +3483,15 @@
 </ct:contentTypeSchema>
 </file>
 
+<file path=customXml/item2.xml><?xml version="1.0" encoding="utf-8"?>
+<?mso-contentType ?>
+<FormTemplates xmlns="http://schemas.microsoft.com/sharepoint/v3/contenttype/forms">
+  <Display>DocumentLibraryForm</Display>
+  <Edit>DocumentLibraryForm</Edit>
+  <New>DocumentLibraryForm</New>
+</FormTemplates>
+</file>
+
 <file path=customXml/item3.xml><?xml version="1.0" encoding="utf-8"?>
 <p:properties xmlns:p="http://schemas.microsoft.com/office/2006/metadata/properties" xmlns:xsi="http://www.w3.org/2001/XMLSchema-instance" xmlns:pc="http://schemas.microsoft.com/office/infopath/2007/PartnerControls">
   <documentManagement>
@@ -3378,14 +3502,6 @@
 </file>
 
 <file path=customXml/itemProps1.xml><?xml version="1.0" encoding="utf-8"?>
-<ds:datastoreItem xmlns:ds="http://schemas.openxmlformats.org/officeDocument/2006/customXml" ds:itemID="{13FBD2FA-5696-460D-A278-9A302A0F72AE}">
-  <ds:schemaRefs>
-    <ds:schemaRef ds:uri="http://schemas.microsoft.com/sharepoint/v3/contenttype/forms"/>
-  </ds:schemaRefs>
-</ds:datastoreItem>
-</file>
-
-<file path=customXml/itemProps2.xml><?xml version="1.0" encoding="utf-8"?>
 <ds:datastoreItem xmlns:ds="http://schemas.openxmlformats.org/officeDocument/2006/customXml" ds:itemID="{B9A87442-5A7B-46FD-BD28-170CE9B7256F}">
   <ds:schemaRefs>
     <ds:schemaRef ds:uri="http://schemas.microsoft.com/office/2006/metadata/contentType"/>
@@ -3402,6 +3518,14 @@
 </ds:datastoreItem>
 </file>
 
+<file path=customXml/itemProps2.xml><?xml version="1.0" encoding="utf-8"?>
+<ds:datastoreItem xmlns:ds="http://schemas.openxmlformats.org/officeDocument/2006/customXml" ds:itemID="{13FBD2FA-5696-460D-A278-9A302A0F72AE}">
+  <ds:schemaRefs>
+    <ds:schemaRef ds:uri="http://schemas.microsoft.com/sharepoint/v3/contenttype/forms"/>
+  </ds:schemaRefs>
+</ds:datastoreItem>
+</file>
+
 <file path=customXml/itemProps3.xml><?xml version="1.0" encoding="utf-8"?>
 <ds:datastoreItem xmlns:ds="http://schemas.openxmlformats.org/officeDocument/2006/customXml" ds:itemID="{FA8F0064-303C-446D-896E-46EEB9A79DC3}">
   <ds:schemaRefs>

</xml_diff>

<commit_message>
Finished Diary Module 5
</commit_message>
<xml_diff>
--- a/Front End/Learning Diary/Learning Diary - All Modules.docx
+++ b/Front End/Learning Diary/Learning Diary - All Modules.docx
@@ -14,6 +14,7 @@
           <w:lang w:val="en-US"/>
         </w:rPr>
       </w:pPr>
+      <w:proofErr w:type="spellStart"/>
       <w:r>
         <w:rPr>
           <w:rFonts w:ascii="Times New Roman" w:hAnsi="Times New Roman" w:cs="Times New Roman"/>
@@ -22,13 +23,10 @@
           <w:szCs w:val="24"/>
           <w:lang w:val="en-US"/>
         </w:rPr>
-        <w:t>Lappeenrannan teknillinen yliopisto</w:t>
-      </w:r>
-    </w:p>
-    <w:p>
-      <w:pPr>
-        <w:pStyle w:val="Title"/>
-        <w:jc w:val="both"/>
+        <w:t>Lappeenrannan</w:t>
+      </w:r>
+      <w:proofErr w:type="spellEnd"/>
+      <w:r>
         <w:rPr>
           <w:rFonts w:ascii="Times New Roman" w:hAnsi="Times New Roman" w:cs="Times New Roman"/>
           <w:b w:val="0"/>
@@ -36,7 +34,9 @@
           <w:szCs w:val="24"/>
           <w:lang w:val="en-US"/>
         </w:rPr>
-      </w:pPr>
+        <w:t xml:space="preserve"> </w:t>
+      </w:r>
+      <w:proofErr w:type="spellStart"/>
       <w:r>
         <w:rPr>
           <w:rFonts w:ascii="Times New Roman" w:hAnsi="Times New Roman" w:cs="Times New Roman"/>
@@ -45,13 +45,10 @@
           <w:szCs w:val="24"/>
           <w:lang w:val="en-US"/>
         </w:rPr>
-        <w:t>School of Business and Management</w:t>
-      </w:r>
-    </w:p>
-    <w:p>
-      <w:pPr>
-        <w:pStyle w:val="Title"/>
-        <w:jc w:val="both"/>
+        <w:t>teknillinen</w:t>
+      </w:r>
+      <w:proofErr w:type="spellEnd"/>
+      <w:r>
         <w:rPr>
           <w:rFonts w:ascii="Times New Roman" w:hAnsi="Times New Roman" w:cs="Times New Roman"/>
           <w:b w:val="0"/>
@@ -59,6 +56,55 @@
           <w:szCs w:val="24"/>
           <w:lang w:val="en-US"/>
         </w:rPr>
+        <w:t xml:space="preserve"> </w:t>
+      </w:r>
+      <w:proofErr w:type="spellStart"/>
+      <w:r>
+        <w:rPr>
+          <w:rFonts w:ascii="Times New Roman" w:hAnsi="Times New Roman" w:cs="Times New Roman"/>
+          <w:b w:val="0"/>
+          <w:sz w:val="24"/>
+          <w:szCs w:val="24"/>
+          <w:lang w:val="en-US"/>
+        </w:rPr>
+        <w:t>yliopisto</w:t>
+      </w:r>
+      <w:proofErr w:type="spellEnd"/>
+    </w:p>
+    <w:p>
+      <w:pPr>
+        <w:pStyle w:val="Title"/>
+        <w:jc w:val="both"/>
+        <w:rPr>
+          <w:rFonts w:ascii="Times New Roman" w:hAnsi="Times New Roman" w:cs="Times New Roman"/>
+          <w:b w:val="0"/>
+          <w:sz w:val="24"/>
+          <w:szCs w:val="24"/>
+          <w:lang w:val="en-US"/>
+        </w:rPr>
+      </w:pPr>
+      <w:r>
+        <w:rPr>
+          <w:rFonts w:ascii="Times New Roman" w:hAnsi="Times New Roman" w:cs="Times New Roman"/>
+          <w:b w:val="0"/>
+          <w:sz w:val="24"/>
+          <w:szCs w:val="24"/>
+          <w:lang w:val="en-US"/>
+        </w:rPr>
+        <w:t>School of Business and Management</w:t>
+      </w:r>
+    </w:p>
+    <w:p>
+      <w:pPr>
+        <w:pStyle w:val="Title"/>
+        <w:jc w:val="both"/>
+        <w:rPr>
+          <w:rFonts w:ascii="Times New Roman" w:hAnsi="Times New Roman" w:cs="Times New Roman"/>
+          <w:b w:val="0"/>
+          <w:sz w:val="24"/>
+          <w:szCs w:val="24"/>
+          <w:lang w:val="en-US"/>
+        </w:rPr>
       </w:pPr>
     </w:p>
     <w:p>
@@ -130,6 +176,7 @@
           <w:lang w:val="en-US"/>
         </w:rPr>
       </w:pPr>
+      <w:proofErr w:type="spellStart"/>
       <w:r>
         <w:rPr>
           <w:rFonts w:ascii="Times New Roman" w:hAnsi="Times New Roman" w:cs="Times New Roman"/>
@@ -138,7 +185,18 @@
           <w:szCs w:val="24"/>
           <w:lang w:val="en-US"/>
         </w:rPr>
-        <w:t>Sofware Development Skills</w:t>
+        <w:t>Sofware</w:t>
+      </w:r>
+      <w:proofErr w:type="spellEnd"/>
+      <w:r>
+        <w:rPr>
+          <w:rFonts w:ascii="Times New Roman" w:hAnsi="Times New Roman" w:cs="Times New Roman"/>
+          <w:b w:val="0"/>
+          <w:sz w:val="24"/>
+          <w:szCs w:val="24"/>
+          <w:lang w:val="en-US"/>
+        </w:rPr>
+        <w:t xml:space="preserve"> Development Skills</w:t>
       </w:r>
       <w:r>
         <w:rPr>
@@ -581,23 +639,59 @@
         </w:rPr>
         <w:t xml:space="preserve"> module from this course. I have learnt plenty of new techniques with </w:t>
       </w:r>
-      <w:r>
-        <w:rPr>
-          <w:lang w:val="en-US"/>
-        </w:rPr>
-        <w:t>scss, which not surprisingly are really useful, and if I had knew them before, my web development experience would have been so much easier.</w:t>
-      </w:r>
-      <w:r>
-        <w:rPr>
-          <w:lang w:val="en-US"/>
-        </w:rPr>
-        <w:t xml:space="preserve"> Given that, I started using scss also for my personal projects outside this course, which is exactly what the goal I wanted to achieve, as in, learn new techniques that I will be able to use for myself. Apart from that, I had some weird issue with the</w:t>
-      </w:r>
-      <w:r>
-        <w:rPr>
-          <w:lang w:val="en-US"/>
-        </w:rPr>
-        <w:t xml:space="preserve"> background image in the mixin function, and as I had carefully watched video, I did not know what was the problem with it. Going through </w:t>
+      <w:proofErr w:type="spellStart"/>
+      <w:r>
+        <w:rPr>
+          <w:lang w:val="en-US"/>
+        </w:rPr>
+        <w:t>scss</w:t>
+      </w:r>
+      <w:proofErr w:type="spellEnd"/>
+      <w:r>
+        <w:rPr>
+          <w:lang w:val="en-US"/>
+        </w:rPr>
+        <w:t>, which not surprisingly are really useful, and if I had knew them before, my web development experience would have been so much easier.</w:t>
+      </w:r>
+      <w:r>
+        <w:rPr>
+          <w:lang w:val="en-US"/>
+        </w:rPr>
+        <w:t xml:space="preserve"> Given that, I started using </w:t>
+      </w:r>
+      <w:proofErr w:type="spellStart"/>
+      <w:r>
+        <w:rPr>
+          <w:lang w:val="en-US"/>
+        </w:rPr>
+        <w:t>scss</w:t>
+      </w:r>
+      <w:proofErr w:type="spellEnd"/>
+      <w:r>
+        <w:rPr>
+          <w:lang w:val="en-US"/>
+        </w:rPr>
+        <w:t xml:space="preserve"> also for my personal projects outside this course, which is exactly what the goal I wanted to achieve, as in, learn new techniques that I will be able to use for myself. Apart from that, I had some weird issue with the</w:t>
+      </w:r>
+      <w:r>
+        <w:rPr>
+          <w:lang w:val="en-US"/>
+        </w:rPr>
+        <w:t xml:space="preserve"> background image in the </w:t>
+      </w:r>
+      <w:proofErr w:type="spellStart"/>
+      <w:r>
+        <w:rPr>
+          <w:lang w:val="en-US"/>
+        </w:rPr>
+        <w:t>mixin</w:t>
+      </w:r>
+      <w:proofErr w:type="spellEnd"/>
+      <w:r>
+        <w:rPr>
+          <w:lang w:val="en-US"/>
+        </w:rPr>
+        <w:t xml:space="preserve"> function, and as I had carefully watched video, I did not know what was the problem with it. Going through </w:t>
       </w:r>
       <w:r>
         <w:rPr>
@@ -690,7 +784,21 @@
         <w:rPr>
           <w:lang w:val="en-US"/>
         </w:rPr>
-        <w:t xml:space="preserve">t is merged into the html and css files. I have not been using much of </w:t>
+        <w:t xml:space="preserve">t is merged into the html and </w:t>
+      </w:r>
+      <w:proofErr w:type="spellStart"/>
+      <w:r>
+        <w:rPr>
+          <w:lang w:val="en-US"/>
+        </w:rPr>
+        <w:t>css</w:t>
+      </w:r>
+      <w:proofErr w:type="spellEnd"/>
+      <w:r>
+        <w:rPr>
+          <w:lang w:val="en-US"/>
+        </w:rPr>
+        <w:t xml:space="preserve"> files. I have not been using much of </w:t>
       </w:r>
       <w:r>
         <w:rPr>
@@ -709,8 +817,16 @@
           <w:lang w:val="en-US"/>
         </w:rPr>
         <w:lastRenderedPageBreak/>
-        <w:t>Throughout the video, I tried to think of some complex functions to make that button rotate, and it just did not come to mind that I could simple add classes to my different html tags, and create all the animations within css</w:t>
-      </w:r>
+        <w:t xml:space="preserve">Throughout the video, I tried to think of some complex functions to make that button rotate, and it just did not come to mind that I could simple add classes to my different html tags, and create all the animations within </w:t>
+      </w:r>
+      <w:proofErr w:type="spellStart"/>
+      <w:r>
+        <w:rPr>
+          <w:lang w:val="en-US"/>
+        </w:rPr>
+        <w:t>css</w:t>
+      </w:r>
+      <w:proofErr w:type="spellEnd"/>
       <w:r>
         <w:rPr>
           <w:lang w:val="en-US"/>
@@ -797,19 +913,41 @@
         <w:rPr>
           <w:lang w:val="en-US"/>
         </w:rPr>
-        <w:t>Throughout th</w:t>
-      </w:r>
-      <w:r>
-        <w:rPr>
-          <w:lang w:val="en-US"/>
-        </w:rPr>
-        <w:t xml:space="preserve">is day, I was also able to complete the next module from this course. </w:t>
-      </w:r>
-      <w:r>
-        <w:rPr>
-          <w:lang w:val="en-US"/>
-        </w:rPr>
-        <w:t xml:space="preserve">I have learnt how to work more efficient with scss, and css in general. My initial </w:t>
+        <w:t xml:space="preserve">Throughout this day, I was also able to complete the next module from this course. </w:t>
+      </w:r>
+      <w:r>
+        <w:rPr>
+          <w:lang w:val="en-US"/>
+        </w:rPr>
+        <w:t xml:space="preserve">I have learnt how to work more efficient with </w:t>
+      </w:r>
+      <w:proofErr w:type="spellStart"/>
+      <w:r>
+        <w:rPr>
+          <w:lang w:val="en-US"/>
+        </w:rPr>
+        <w:t>scss</w:t>
+      </w:r>
+      <w:proofErr w:type="spellEnd"/>
+      <w:r>
+        <w:rPr>
+          <w:lang w:val="en-US"/>
+        </w:rPr>
+        <w:t xml:space="preserve">, and </w:t>
+      </w:r>
+      <w:proofErr w:type="spellStart"/>
+      <w:r>
+        <w:rPr>
+          <w:lang w:val="en-US"/>
+        </w:rPr>
+        <w:t>css</w:t>
+      </w:r>
+      <w:proofErr w:type="spellEnd"/>
+      <w:r>
+        <w:rPr>
+          <w:lang w:val="en-US"/>
+        </w:rPr>
+        <w:t xml:space="preserve"> in general. My initial </w:t>
       </w:r>
       <w:r>
         <w:rPr>
@@ -821,25 +959,81 @@
         <w:rPr>
           <w:lang w:val="en-US"/>
         </w:rPr>
-        <w:t xml:space="preserve">it was mentioned that everything will be done with simple css and different classes attributes. </w:t>
-      </w:r>
-      <w:r>
-        <w:rPr>
-          <w:lang w:val="en-US"/>
-        </w:rPr>
-        <w:t>I was happy to see that by manipulating classes with Javascript,</w:t>
-      </w:r>
-      <w:r>
-        <w:rPr>
-          <w:lang w:val="en-US"/>
-        </w:rPr>
-        <w:t xml:space="preserve"> you could simply create different subpages, just by changing their css parameters, which for something like a navigation bar, seems like a very good option. </w:t>
-      </w:r>
-      <w:r>
-        <w:rPr>
-          <w:lang w:val="en-US"/>
-        </w:rPr>
-        <w:t xml:space="preserve">Another thing is the responsiveness with the website. My usual issue with css is on </w:t>
+        <w:t xml:space="preserve">it was mentioned that everything will be done with simple </w:t>
+      </w:r>
+      <w:proofErr w:type="spellStart"/>
+      <w:r>
+        <w:rPr>
+          <w:lang w:val="en-US"/>
+        </w:rPr>
+        <w:t>css</w:t>
+      </w:r>
+      <w:proofErr w:type="spellEnd"/>
+      <w:r>
+        <w:rPr>
+          <w:lang w:val="en-US"/>
+        </w:rPr>
+        <w:t xml:space="preserve"> and different classes attributes. </w:t>
+      </w:r>
+      <w:r>
+        <w:rPr>
+          <w:lang w:val="en-US"/>
+        </w:rPr>
+        <w:t xml:space="preserve">I was happy to see that by manipulating classes with </w:t>
+      </w:r>
+      <w:proofErr w:type="spellStart"/>
+      <w:r>
+        <w:rPr>
+          <w:lang w:val="en-US"/>
+        </w:rPr>
+        <w:t>Javascript</w:t>
+      </w:r>
+      <w:proofErr w:type="spellEnd"/>
+      <w:r>
+        <w:rPr>
+          <w:lang w:val="en-US"/>
+        </w:rPr>
+        <w:t>,</w:t>
+      </w:r>
+      <w:r>
+        <w:rPr>
+          <w:lang w:val="en-US"/>
+        </w:rPr>
+        <w:t xml:space="preserve"> you could simply create different subpages, just by changing their </w:t>
+      </w:r>
+      <w:proofErr w:type="spellStart"/>
+      <w:r>
+        <w:rPr>
+          <w:lang w:val="en-US"/>
+        </w:rPr>
+        <w:t>css</w:t>
+      </w:r>
+      <w:proofErr w:type="spellEnd"/>
+      <w:r>
+        <w:rPr>
+          <w:lang w:val="en-US"/>
+        </w:rPr>
+        <w:t xml:space="preserve"> parameters, which for something like a navigation bar, seems like a very good option. </w:t>
+      </w:r>
+      <w:r>
+        <w:rPr>
+          <w:lang w:val="en-US"/>
+        </w:rPr>
+        <w:t xml:space="preserve">Another thing is the responsiveness with the website. My usual issue with </w:t>
+      </w:r>
+      <w:proofErr w:type="spellStart"/>
+      <w:r>
+        <w:rPr>
+          <w:lang w:val="en-US"/>
+        </w:rPr>
+        <w:t>css</w:t>
+      </w:r>
+      <w:proofErr w:type="spellEnd"/>
+      <w:r>
+        <w:rPr>
+          <w:lang w:val="en-US"/>
+        </w:rPr>
+        <w:t xml:space="preserve"> is on </w:t>
       </w:r>
       <w:r>
         <w:rPr>
@@ -923,7 +1117,7 @@
           <w:bCs/>
           <w:lang w:val="en-US"/>
         </w:rPr>
-        <w:t>Module 6</w:t>
+        <w:t>07 May 2021</w:t>
       </w:r>
     </w:p>
     <w:p>
@@ -937,28 +1131,120 @@
       </w:pPr>
       <w:r>
         <w:rPr>
+          <w:lang w:val="en-US"/>
+        </w:rPr>
+        <w:t xml:space="preserve">Today, I finished </w:t>
+      </w:r>
+      <w:r>
+        <w:rPr>
+          <w:lang w:val="en-US"/>
+        </w:rPr>
+        <w:t>the 5</w:t>
+      </w:r>
+      <w:r>
+        <w:rPr>
+          <w:vertAlign w:val="superscript"/>
+          <w:lang w:val="en-US"/>
+        </w:rPr>
+        <w:t>th</w:t>
+      </w:r>
+      <w:r>
+        <w:rPr>
+          <w:lang w:val="en-US"/>
+        </w:rPr>
+        <w:t xml:space="preserve"> video of this series. In the video, we were introduced to the application of </w:t>
+      </w:r>
+      <w:r>
+        <w:rPr>
+          <w:lang w:val="en-US"/>
+        </w:rPr>
+        <w:t xml:space="preserve">CSS Grid. Beforehand, I have never used or known that technique, as I thought that it would be much more complicated to use than the methods I have been using before. However, </w:t>
+      </w:r>
+      <w:r>
+        <w:rPr>
+          <w:lang w:val="en-US"/>
+        </w:rPr>
+        <w:t xml:space="preserve">after the video, I feel like I will be starting using CSS grids, as they really seemed like an easy options to position everything on the screen the way you would want it too. </w:t>
+      </w:r>
+      <w:r>
+        <w:rPr>
+          <w:lang w:val="en-US"/>
+        </w:rPr>
+        <w:t>After the actual video, I watched few more tutorials on CSS grids, and I really have learnt a</w:t>
+      </w:r>
+      <w:r>
+        <w:rPr>
+          <w:lang w:val="en-US"/>
+        </w:rPr>
+        <w:t xml:space="preserve"> lot of new interesting </w:t>
+      </w:r>
+      <w:proofErr w:type="spellStart"/>
+      <w:r>
+        <w:rPr>
+          <w:lang w:val="en-US"/>
+        </w:rPr>
+        <w:t>css</w:t>
+      </w:r>
+      <w:proofErr w:type="spellEnd"/>
+      <w:r>
+        <w:rPr>
+          <w:lang w:val="en-US"/>
+        </w:rPr>
+        <w:t xml:space="preserve"> techniques, thus I am satisfied with this module.</w:t>
+      </w:r>
+    </w:p>
+    <w:p>
+      <w:pPr>
+        <w:pStyle w:val="BodyText"/>
+        <w:rPr>
           <w:b/>
           <w:bCs/>
           <w:lang w:val="en-US"/>
         </w:rPr>
-        <w:t>Module 7</w:t>
-      </w:r>
-    </w:p>
-    <w:p>
-      <w:pPr>
-        <w:pStyle w:val="BodyText"/>
+      </w:pPr>
+      <w:r>
         <w:rPr>
           <w:b/>
           <w:bCs/>
           <w:lang w:val="en-US"/>
         </w:rPr>
-      </w:pPr>
-      <w:r>
+        <w:t>Module 6</w:t>
+      </w:r>
+    </w:p>
+    <w:p>
+      <w:pPr>
+        <w:pStyle w:val="BodyText"/>
         <w:rPr>
           <w:b/>
           <w:bCs/>
           <w:lang w:val="en-US"/>
         </w:rPr>
+      </w:pPr>
+      <w:r>
+        <w:rPr>
+          <w:b/>
+          <w:bCs/>
+          <w:lang w:val="en-US"/>
+        </w:rPr>
+        <w:t>Module 7</w:t>
+      </w:r>
+    </w:p>
+    <w:p>
+      <w:pPr>
+        <w:pStyle w:val="BodyText"/>
+        <w:rPr>
+          <w:b/>
+          <w:bCs/>
+          <w:lang w:val="en-US"/>
+        </w:rPr>
+      </w:pPr>
+      <w:r>
+        <w:rPr>
+          <w:b/>
+          <w:bCs/>
+          <w:lang w:val="en-US"/>
+        </w:rPr>
+        <w:lastRenderedPageBreak/>
         <w:t>Project</w:t>
       </w:r>
     </w:p>
@@ -3418,6 +3704,15 @@
 </file>
 
 <file path=customXml/item1.xml><?xml version="1.0" encoding="utf-8"?>
+<?mso-contentType ?>
+<FormTemplates xmlns="http://schemas.microsoft.com/sharepoint/v3/contenttype/forms">
+  <Display>DocumentLibraryForm</Display>
+  <Edit>DocumentLibraryForm</Edit>
+  <New>DocumentLibraryForm</New>
+</FormTemplates>
+</file>
+
+<file path=customXml/item2.xml><?xml version="1.0" encoding="utf-8"?>
 <ct:contentTypeSchema xmlns:ct="http://schemas.microsoft.com/office/2006/metadata/contentType" xmlns:ma="http://schemas.microsoft.com/office/2006/metadata/properties/metaAttributes" ct:_="" ma:_="" ma:contentTypeName="Asiakirja" ma:contentTypeID="0x01010017418C401CCB2042A3A99A19F43F356D" ma:contentTypeVersion="1" ma:contentTypeDescription="Luo uusi asiakirja." ma:contentTypeScope="" ma:versionID="f4b075d3ca74a5dbaed73e767a156aa0">
   <xsd:schema xmlns:xsd="http://www.w3.org/2001/XMLSchema" xmlns:p="http://schemas.microsoft.com/office/2006/metadata/properties" xmlns:ns1="http://schemas.microsoft.com/sharepoint/v3" targetNamespace="http://schemas.microsoft.com/office/2006/metadata/properties" ma:root="true" ma:fieldsID="4340a008e99365d80b71206bae222996" ns1:_="">
     <xsd:import namespace="http://schemas.microsoft.com/sharepoint/v3"/>
@@ -3483,15 +3778,6 @@
 </ct:contentTypeSchema>
 </file>
 
-<file path=customXml/item2.xml><?xml version="1.0" encoding="utf-8"?>
-<?mso-contentType ?>
-<FormTemplates xmlns="http://schemas.microsoft.com/sharepoint/v3/contenttype/forms">
-  <Display>DocumentLibraryForm</Display>
-  <Edit>DocumentLibraryForm</Edit>
-  <New>DocumentLibraryForm</New>
-</FormTemplates>
-</file>
-
 <file path=customXml/item3.xml><?xml version="1.0" encoding="utf-8"?>
 <p:properties xmlns:p="http://schemas.microsoft.com/office/2006/metadata/properties" xmlns:xsi="http://www.w3.org/2001/XMLSchema-instance" xmlns:pc="http://schemas.microsoft.com/office/infopath/2007/PartnerControls">
   <documentManagement>
@@ -3502,6 +3788,14 @@
 </file>
 
 <file path=customXml/itemProps1.xml><?xml version="1.0" encoding="utf-8"?>
+<ds:datastoreItem xmlns:ds="http://schemas.openxmlformats.org/officeDocument/2006/customXml" ds:itemID="{13FBD2FA-5696-460D-A278-9A302A0F72AE}">
+  <ds:schemaRefs>
+    <ds:schemaRef ds:uri="http://schemas.microsoft.com/sharepoint/v3/contenttype/forms"/>
+  </ds:schemaRefs>
+</ds:datastoreItem>
+</file>
+
+<file path=customXml/itemProps2.xml><?xml version="1.0" encoding="utf-8"?>
 <ds:datastoreItem xmlns:ds="http://schemas.openxmlformats.org/officeDocument/2006/customXml" ds:itemID="{B9A87442-5A7B-46FD-BD28-170CE9B7256F}">
   <ds:schemaRefs>
     <ds:schemaRef ds:uri="http://schemas.microsoft.com/office/2006/metadata/contentType"/>
@@ -3518,14 +3812,6 @@
 </ds:datastoreItem>
 </file>
 
-<file path=customXml/itemProps2.xml><?xml version="1.0" encoding="utf-8"?>
-<ds:datastoreItem xmlns:ds="http://schemas.openxmlformats.org/officeDocument/2006/customXml" ds:itemID="{13FBD2FA-5696-460D-A278-9A302A0F72AE}">
-  <ds:schemaRefs>
-    <ds:schemaRef ds:uri="http://schemas.microsoft.com/sharepoint/v3/contenttype/forms"/>
-  </ds:schemaRefs>
-</ds:datastoreItem>
-</file>
-
 <file path=customXml/itemProps3.xml><?xml version="1.0" encoding="utf-8"?>
 <ds:datastoreItem xmlns:ds="http://schemas.openxmlformats.org/officeDocument/2006/customXml" ds:itemID="{FA8F0064-303C-446D-896E-46EEB9A79DC3}">
   <ds:schemaRefs>

</xml_diff>

<commit_message>
Finished Diary Module 6
</commit_message>
<xml_diff>
--- a/Front End/Learning Diary/Learning Diary - All Modules.docx
+++ b/Front End/Learning Diary/Learning Diary - All Modules.docx
@@ -1124,74 +1124,84 @@
       <w:pPr>
         <w:pStyle w:val="BodyText"/>
         <w:rPr>
+          <w:lang w:val="en-US"/>
+        </w:rPr>
+      </w:pPr>
+      <w:r>
+        <w:rPr>
+          <w:lang w:val="en-US"/>
+        </w:rPr>
+        <w:t>Today, I finished the 5</w:t>
+      </w:r>
+      <w:r>
+        <w:rPr>
+          <w:vertAlign w:val="superscript"/>
+          <w:lang w:val="en-US"/>
+        </w:rPr>
+        <w:t>th</w:t>
+      </w:r>
+      <w:r>
+        <w:rPr>
+          <w:lang w:val="en-US"/>
+        </w:rPr>
+        <w:t xml:space="preserve"> video of this series. In the video, we were introduced to the application of </w:t>
+      </w:r>
+      <w:r>
+        <w:rPr>
+          <w:lang w:val="en-US"/>
+        </w:rPr>
+        <w:t xml:space="preserve">CSS Grid. Beforehand, I have never used or known that technique, as I thought that it would be much more complicated to use than the methods I have been using before. However, </w:t>
+      </w:r>
+      <w:r>
+        <w:rPr>
+          <w:lang w:val="en-US"/>
+        </w:rPr>
+        <w:t xml:space="preserve">after the video, I feel like I will be starting using CSS grids, as they really seemed like an easy options to position everything on the screen the way you would want it too. </w:t>
+      </w:r>
+      <w:r>
+        <w:rPr>
+          <w:lang w:val="en-US"/>
+        </w:rPr>
+        <w:t>After the actual video, I watched few more tutorials on CSS grids, and I really have learnt a</w:t>
+      </w:r>
+      <w:r>
+        <w:rPr>
+          <w:lang w:val="en-US"/>
+        </w:rPr>
+        <w:t xml:space="preserve"> lot of new interesting </w:t>
+      </w:r>
+      <w:proofErr w:type="spellStart"/>
+      <w:r>
+        <w:rPr>
+          <w:lang w:val="en-US"/>
+        </w:rPr>
+        <w:t>css</w:t>
+      </w:r>
+      <w:proofErr w:type="spellEnd"/>
+      <w:r>
+        <w:rPr>
+          <w:lang w:val="en-US"/>
+        </w:rPr>
+        <w:t xml:space="preserve"> techniques, thus I am satisfied with this module.</w:t>
+      </w:r>
+    </w:p>
+    <w:p>
+      <w:pPr>
+        <w:pStyle w:val="BodyText"/>
+        <w:rPr>
+          <w:lang w:val="en-US"/>
+        </w:rPr>
+      </w:pPr>
+    </w:p>
+    <w:p>
+      <w:pPr>
+        <w:pStyle w:val="BodyText"/>
+        <w:rPr>
           <w:b/>
           <w:bCs/>
           <w:lang w:val="en-US"/>
         </w:rPr>
       </w:pPr>
-      <w:r>
-        <w:rPr>
-          <w:lang w:val="en-US"/>
-        </w:rPr>
-        <w:t xml:space="preserve">Today, I finished </w:t>
-      </w:r>
-      <w:r>
-        <w:rPr>
-          <w:lang w:val="en-US"/>
-        </w:rPr>
-        <w:t>the 5</w:t>
-      </w:r>
-      <w:r>
-        <w:rPr>
-          <w:vertAlign w:val="superscript"/>
-          <w:lang w:val="en-US"/>
-        </w:rPr>
-        <w:t>th</w:t>
-      </w:r>
-      <w:r>
-        <w:rPr>
-          <w:lang w:val="en-US"/>
-        </w:rPr>
-        <w:t xml:space="preserve"> video of this series. In the video, we were introduced to the application of </w:t>
-      </w:r>
-      <w:r>
-        <w:rPr>
-          <w:lang w:val="en-US"/>
-        </w:rPr>
-        <w:t xml:space="preserve">CSS Grid. Beforehand, I have never used or known that technique, as I thought that it would be much more complicated to use than the methods I have been using before. However, </w:t>
-      </w:r>
-      <w:r>
-        <w:rPr>
-          <w:lang w:val="en-US"/>
-        </w:rPr>
-        <w:t xml:space="preserve">after the video, I feel like I will be starting using CSS grids, as they really seemed like an easy options to position everything on the screen the way you would want it too. </w:t>
-      </w:r>
-      <w:r>
-        <w:rPr>
-          <w:lang w:val="en-US"/>
-        </w:rPr>
-        <w:t>After the actual video, I watched few more tutorials on CSS grids, and I really have learnt a</w:t>
-      </w:r>
-      <w:r>
-        <w:rPr>
-          <w:lang w:val="en-US"/>
-        </w:rPr>
-        <w:t xml:space="preserve"> lot of new interesting </w:t>
-      </w:r>
-      <w:proofErr w:type="spellStart"/>
-      <w:r>
-        <w:rPr>
-          <w:lang w:val="en-US"/>
-        </w:rPr>
-        <w:t>css</w:t>
-      </w:r>
-      <w:proofErr w:type="spellEnd"/>
-      <w:r>
-        <w:rPr>
-          <w:lang w:val="en-US"/>
-        </w:rPr>
-        <w:t xml:space="preserve"> techniques, thus I am satisfied with this module.</w:t>
-      </w:r>
     </w:p>
     <w:p>
       <w:pPr>
@@ -1208,6 +1218,7 @@
           <w:bCs/>
           <w:lang w:val="en-US"/>
         </w:rPr>
+        <w:lastRenderedPageBreak/>
         <w:t>Module 6</w:t>
       </w:r>
     </w:p>
@@ -1226,7 +1237,7 @@
           <w:bCs/>
           <w:lang w:val="en-US"/>
         </w:rPr>
-        <w:t>Module 7</w:t>
+        <w:t>08 May 2021</w:t>
       </w:r>
     </w:p>
     <w:p>
@@ -1240,11 +1251,62 @@
       </w:pPr>
       <w:r>
         <w:rPr>
+          <w:lang w:val="en-US"/>
+        </w:rPr>
+        <w:t xml:space="preserve">In this module, there were not that many new things, it was </w:t>
+      </w:r>
+      <w:r>
+        <w:rPr>
+          <w:lang w:val="en-US"/>
+        </w:rPr>
+        <w:t xml:space="preserve">using the previously known knowledge to create these sub-pages. Especially, after watching few of the CSS grid videos, I was super comfortable </w:t>
+      </w:r>
+      <w:r>
+        <w:rPr>
+          <w:lang w:val="en-US"/>
+        </w:rPr>
+        <w:t>doing the given exercises.</w:t>
+      </w:r>
+      <w:r>
+        <w:rPr>
+          <w:lang w:val="en-US"/>
+        </w:rPr>
+        <w:t xml:space="preserve"> At the of the day the, website looks really nice, I am happy with the result, and for the project I will try to add few things here and there to expand it a little bit with my own ideas.</w:t>
+      </w:r>
+    </w:p>
+    <w:p>
+      <w:pPr>
+        <w:pStyle w:val="BodyText"/>
+        <w:rPr>
           <w:b/>
           <w:bCs/>
           <w:lang w:val="en-US"/>
         </w:rPr>
-        <w:lastRenderedPageBreak/>
+      </w:pPr>
+      <w:r>
+        <w:rPr>
+          <w:b/>
+          <w:bCs/>
+          <w:lang w:val="en-US"/>
+        </w:rPr>
+        <w:t>Module 7</w:t>
+      </w:r>
+    </w:p>
+    <w:p>
+      <w:pPr>
+        <w:pStyle w:val="BodyText"/>
+        <w:rPr>
+          <w:b/>
+          <w:bCs/>
+          <w:lang w:val="en-US"/>
+        </w:rPr>
+      </w:pPr>
+      <w:r>
+        <w:rPr>
+          <w:b/>
+          <w:bCs/>
+          <w:lang w:val="en-US"/>
+        </w:rPr>
         <w:t>Project</w:t>
       </w:r>
     </w:p>
@@ -3704,15 +3766,6 @@
 </file>
 
 <file path=customXml/item1.xml><?xml version="1.0" encoding="utf-8"?>
-<?mso-contentType ?>
-<FormTemplates xmlns="http://schemas.microsoft.com/sharepoint/v3/contenttype/forms">
-  <Display>DocumentLibraryForm</Display>
-  <Edit>DocumentLibraryForm</Edit>
-  <New>DocumentLibraryForm</New>
-</FormTemplates>
-</file>
-
-<file path=customXml/item2.xml><?xml version="1.0" encoding="utf-8"?>
 <ct:contentTypeSchema xmlns:ct="http://schemas.microsoft.com/office/2006/metadata/contentType" xmlns:ma="http://schemas.microsoft.com/office/2006/metadata/properties/metaAttributes" ct:_="" ma:_="" ma:contentTypeName="Asiakirja" ma:contentTypeID="0x01010017418C401CCB2042A3A99A19F43F356D" ma:contentTypeVersion="1" ma:contentTypeDescription="Luo uusi asiakirja." ma:contentTypeScope="" ma:versionID="f4b075d3ca74a5dbaed73e767a156aa0">
   <xsd:schema xmlns:xsd="http://www.w3.org/2001/XMLSchema" xmlns:p="http://schemas.microsoft.com/office/2006/metadata/properties" xmlns:ns1="http://schemas.microsoft.com/sharepoint/v3" targetNamespace="http://schemas.microsoft.com/office/2006/metadata/properties" ma:root="true" ma:fieldsID="4340a008e99365d80b71206bae222996" ns1:_="">
     <xsd:import namespace="http://schemas.microsoft.com/sharepoint/v3"/>
@@ -3778,6 +3831,15 @@
 </ct:contentTypeSchema>
 </file>
 
+<file path=customXml/item2.xml><?xml version="1.0" encoding="utf-8"?>
+<?mso-contentType ?>
+<FormTemplates xmlns="http://schemas.microsoft.com/sharepoint/v3/contenttype/forms">
+  <Display>DocumentLibraryForm</Display>
+  <Edit>DocumentLibraryForm</Edit>
+  <New>DocumentLibraryForm</New>
+</FormTemplates>
+</file>
+
 <file path=customXml/item3.xml><?xml version="1.0" encoding="utf-8"?>
 <p:properties xmlns:p="http://schemas.microsoft.com/office/2006/metadata/properties" xmlns:xsi="http://www.w3.org/2001/XMLSchema-instance" xmlns:pc="http://schemas.microsoft.com/office/infopath/2007/PartnerControls">
   <documentManagement>
@@ -3788,14 +3850,6 @@
 </file>
 
 <file path=customXml/itemProps1.xml><?xml version="1.0" encoding="utf-8"?>
-<ds:datastoreItem xmlns:ds="http://schemas.openxmlformats.org/officeDocument/2006/customXml" ds:itemID="{13FBD2FA-5696-460D-A278-9A302A0F72AE}">
-  <ds:schemaRefs>
-    <ds:schemaRef ds:uri="http://schemas.microsoft.com/sharepoint/v3/contenttype/forms"/>
-  </ds:schemaRefs>
-</ds:datastoreItem>
-</file>
-
-<file path=customXml/itemProps2.xml><?xml version="1.0" encoding="utf-8"?>
 <ds:datastoreItem xmlns:ds="http://schemas.openxmlformats.org/officeDocument/2006/customXml" ds:itemID="{B9A87442-5A7B-46FD-BD28-170CE9B7256F}">
   <ds:schemaRefs>
     <ds:schemaRef ds:uri="http://schemas.microsoft.com/office/2006/metadata/contentType"/>
@@ -3812,6 +3866,14 @@
 </ds:datastoreItem>
 </file>
 
+<file path=customXml/itemProps2.xml><?xml version="1.0" encoding="utf-8"?>
+<ds:datastoreItem xmlns:ds="http://schemas.openxmlformats.org/officeDocument/2006/customXml" ds:itemID="{13FBD2FA-5696-460D-A278-9A302A0F72AE}">
+  <ds:schemaRefs>
+    <ds:schemaRef ds:uri="http://schemas.microsoft.com/sharepoint/v3/contenttype/forms"/>
+  </ds:schemaRefs>
+</ds:datastoreItem>
+</file>
+
 <file path=customXml/itemProps3.xml><?xml version="1.0" encoding="utf-8"?>
 <ds:datastoreItem xmlns:ds="http://schemas.openxmlformats.org/officeDocument/2006/customXml" ds:itemID="{FA8F0064-303C-446D-896E-46EEB9A79DC3}">
   <ds:schemaRefs>

</xml_diff>